<commit_message>
Replaced smart quotes with straight quotes
</commit_message>
<xml_diff>
--- a/public/docs/OEMP Functions.docx
+++ b/public/docs/OEMP Functions.docx
@@ -109,6 +109,8 @@
           <w:szCs w:val="28"/>
         </w:rPr>
       </w:pPr>
+      <w:bookmarkStart w:id="0" w:name="_GoBack"/>
+      <w:bookmarkEnd w:id="0"/>
     </w:p>
     <w:p>
       <w:pPr>
@@ -156,7 +158,35 @@
           <w:sz w:val="20"/>
           <w:szCs w:val="20"/>
         </w:rPr>
-        <w:t xml:space="preserve"> “Microscope Column” will open a window with a simulated display of the electron ray paths inside the TEM -- this is where you can familiarize yourself with the electron-optical components of the TEM. </w:t>
+        <w:t xml:space="preserve"> </w:t>
+      </w:r>
+      <w:r>
+        <w:rPr>
+          <w:sz w:val="20"/>
+          <w:szCs w:val="20"/>
+        </w:rPr>
+        <w:t>"</w:t>
+      </w:r>
+      <w:r>
+        <w:rPr>
+          <w:sz w:val="20"/>
+          <w:szCs w:val="20"/>
+        </w:rPr>
+        <w:t>Microscope Column</w:t>
+      </w:r>
+      <w:r>
+        <w:rPr>
+          <w:sz w:val="20"/>
+          <w:szCs w:val="20"/>
+        </w:rPr>
+        <w:t>"</w:t>
+      </w:r>
+      <w:r>
+        <w:rPr>
+          <w:sz w:val="20"/>
+          <w:szCs w:val="20"/>
+        </w:rPr>
+        <w:t xml:space="preserve"> will open a window with a simulated display of the electron ray paths inside the TEM -- this is where you can familiarize yourself with the electron-optical components of the TEM. </w:t>
       </w:r>
     </w:p>
     <w:p>
@@ -236,7 +266,35 @@
           <w:sz w:val="20"/>
           <w:szCs w:val="20"/>
         </w:rPr>
-        <w:t xml:space="preserve"> “Microscope Controls”.</w:t>
+        <w:t xml:space="preserve"> </w:t>
+      </w:r>
+      <w:r>
+        <w:rPr>
+          <w:sz w:val="20"/>
+          <w:szCs w:val="20"/>
+        </w:rPr>
+        <w:t>"</w:t>
+      </w:r>
+      <w:r>
+        <w:rPr>
+          <w:sz w:val="20"/>
+          <w:szCs w:val="20"/>
+        </w:rPr>
+        <w:t>Microscope Controls</w:t>
+      </w:r>
+      <w:r>
+        <w:rPr>
+          <w:sz w:val="20"/>
+          <w:szCs w:val="20"/>
+        </w:rPr>
+        <w:t>"</w:t>
+      </w:r>
+      <w:r>
+        <w:rPr>
+          <w:sz w:val="20"/>
+          <w:szCs w:val="20"/>
+        </w:rPr>
+        <w:t>.</w:t>
       </w:r>
       <w:r>
         <w:rPr>
@@ -334,14 +392,70 @@
           <w:sz w:val="20"/>
           <w:szCs w:val="20"/>
         </w:rPr>
-        <w:t>e two interfaces are called the “Left Hand Control Panel” and</w:t>
-      </w:r>
-      <w:r>
-        <w:rPr>
-          <w:sz w:val="20"/>
-          <w:szCs w:val="20"/>
-        </w:rPr>
-        <w:t xml:space="preserve"> “Right Hand Control Panel”, or LHCP and RHCP, respectively, and they mediate most interactions between the operator and the microscope software. </w:t>
+        <w:t xml:space="preserve">e two interfaces are called the </w:t>
+      </w:r>
+      <w:r>
+        <w:rPr>
+          <w:sz w:val="20"/>
+          <w:szCs w:val="20"/>
+        </w:rPr>
+        <w:t>"</w:t>
+      </w:r>
+      <w:r>
+        <w:rPr>
+          <w:sz w:val="20"/>
+          <w:szCs w:val="20"/>
+        </w:rPr>
+        <w:t>Left Hand Control Panel</w:t>
+      </w:r>
+      <w:r>
+        <w:rPr>
+          <w:sz w:val="20"/>
+          <w:szCs w:val="20"/>
+        </w:rPr>
+        <w:t>"</w:t>
+      </w:r>
+      <w:r>
+        <w:rPr>
+          <w:sz w:val="20"/>
+          <w:szCs w:val="20"/>
+        </w:rPr>
+        <w:t xml:space="preserve"> and</w:t>
+      </w:r>
+      <w:r>
+        <w:rPr>
+          <w:sz w:val="20"/>
+          <w:szCs w:val="20"/>
+        </w:rPr>
+        <w:t xml:space="preserve"> </w:t>
+      </w:r>
+      <w:r>
+        <w:rPr>
+          <w:sz w:val="20"/>
+          <w:szCs w:val="20"/>
+        </w:rPr>
+        <w:t>"</w:t>
+      </w:r>
+      <w:r>
+        <w:rPr>
+          <w:sz w:val="20"/>
+          <w:szCs w:val="20"/>
+        </w:rPr>
+        <w:t>Right Hand Control Panel</w:t>
+      </w:r>
+      <w:r>
+        <w:rPr>
+          <w:sz w:val="20"/>
+          <w:szCs w:val="20"/>
+        </w:rPr>
+        <w:t>"</w:t>
+      </w:r>
+      <w:r>
+        <w:rPr>
+          <w:sz w:val="20"/>
+          <w:szCs w:val="20"/>
+        </w:rPr>
+        <w:t xml:space="preserve">, or LHCP and RHCP, respectively, and they mediate most interactions between the operator and the microscope software. </w:t>
       </w:r>
       <w:r>
         <w:rPr>
@@ -370,29 +484,106 @@
           <w:sz w:val="20"/>
           <w:szCs w:val="20"/>
         </w:rPr>
-        <w:t xml:space="preserve"> “column valves” are closed, which is indicated by the large red bar with white text that reads, “Status: COL. VALVES”. </w:t>
-      </w:r>
-      <w:r>
-        <w:rPr>
-          <w:sz w:val="20"/>
-          <w:szCs w:val="20"/>
-        </w:rPr>
-        <w:br/>
-      </w:r>
-      <w:r>
-        <w:rPr>
-          <w:sz w:val="20"/>
-          <w:szCs w:val="20"/>
-        </w:rPr>
-        <w:br/>
-      </w:r>
-      <w:r>
-        <w:rPr>
-          <w:sz w:val="20"/>
-          <w:szCs w:val="20"/>
-        </w:rPr>
-        <w:lastRenderedPageBreak/>
-        <w:t>To see the Microscope Column window in action, click the “Col. Valves Closed” button to open the valve, a</w:t>
+        <w:t xml:space="preserve"> </w:t>
+      </w:r>
+      <w:r>
+        <w:rPr>
+          <w:sz w:val="20"/>
+          <w:szCs w:val="20"/>
+        </w:rPr>
+        <w:t>"</w:t>
+      </w:r>
+      <w:r>
+        <w:rPr>
+          <w:sz w:val="20"/>
+          <w:szCs w:val="20"/>
+        </w:rPr>
+        <w:t>column valves</w:t>
+      </w:r>
+      <w:r>
+        <w:rPr>
+          <w:sz w:val="20"/>
+          <w:szCs w:val="20"/>
+        </w:rPr>
+        <w:t>"</w:t>
+      </w:r>
+      <w:r>
+        <w:rPr>
+          <w:sz w:val="20"/>
+          <w:szCs w:val="20"/>
+        </w:rPr>
+        <w:t xml:space="preserve"> are closed, which is indicated by the large red bar with white text that reads, </w:t>
+      </w:r>
+      <w:r>
+        <w:rPr>
+          <w:sz w:val="20"/>
+          <w:szCs w:val="20"/>
+        </w:rPr>
+        <w:t>"</w:t>
+      </w:r>
+      <w:r>
+        <w:rPr>
+          <w:sz w:val="20"/>
+          <w:szCs w:val="20"/>
+        </w:rPr>
+        <w:t>Status: COL. VALVES</w:t>
+      </w:r>
+      <w:r>
+        <w:rPr>
+          <w:sz w:val="20"/>
+          <w:szCs w:val="20"/>
+        </w:rPr>
+        <w:t>"</w:t>
+      </w:r>
+      <w:r>
+        <w:rPr>
+          <w:sz w:val="20"/>
+          <w:szCs w:val="20"/>
+        </w:rPr>
+        <w:t xml:space="preserve">. </w:t>
+      </w:r>
+      <w:r>
+        <w:rPr>
+          <w:sz w:val="20"/>
+          <w:szCs w:val="20"/>
+        </w:rPr>
+        <w:br/>
+      </w:r>
+      <w:r>
+        <w:rPr>
+          <w:sz w:val="20"/>
+          <w:szCs w:val="20"/>
+        </w:rPr>
+        <w:br/>
+        <w:t xml:space="preserve">To see the Microscope Column window in action, click the </w:t>
+      </w:r>
+      <w:r>
+        <w:rPr>
+          <w:sz w:val="20"/>
+          <w:szCs w:val="20"/>
+        </w:rPr>
+        <w:t>"</w:t>
+      </w:r>
+      <w:r>
+        <w:rPr>
+          <w:sz w:val="20"/>
+          <w:szCs w:val="20"/>
+        </w:rPr>
+        <w:t>Col. Valves Closed</w:t>
+      </w:r>
+      <w:r>
+        <w:rPr>
+          <w:sz w:val="20"/>
+          <w:szCs w:val="20"/>
+        </w:rPr>
+        <w:t>"</w:t>
+      </w:r>
+      <w:r>
+        <w:rPr>
+          <w:sz w:val="20"/>
+          <w:szCs w:val="20"/>
+        </w:rPr>
+        <w:t xml:space="preserve"> button to open the valve, a</w:t>
       </w:r>
       <w:r>
         <w:rPr>
@@ -406,7 +597,49 @@
           <w:sz w:val="20"/>
           <w:szCs w:val="20"/>
         </w:rPr>
-        <w:t xml:space="preserve"> “Beam Shift” trackball on the LHCP. You’ll see the colorful electron ray paths change in response to your input, modeling the optical geometries of a real TEM. </w:t>
+        <w:t xml:space="preserve"> </w:t>
+      </w:r>
+      <w:r>
+        <w:rPr>
+          <w:sz w:val="20"/>
+          <w:szCs w:val="20"/>
+        </w:rPr>
+        <w:t>"</w:t>
+      </w:r>
+      <w:r>
+        <w:rPr>
+          <w:sz w:val="20"/>
+          <w:szCs w:val="20"/>
+        </w:rPr>
+        <w:t>Beam Shift</w:t>
+      </w:r>
+      <w:r>
+        <w:rPr>
+          <w:sz w:val="20"/>
+          <w:szCs w:val="20"/>
+        </w:rPr>
+        <w:t>"</w:t>
+      </w:r>
+      <w:r>
+        <w:rPr>
+          <w:sz w:val="20"/>
+          <w:szCs w:val="20"/>
+        </w:rPr>
+        <w:t xml:space="preserve"> trackball on the LHCP. You</w:t>
+      </w:r>
+      <w:r>
+        <w:rPr>
+          <w:sz w:val="20"/>
+          <w:szCs w:val="20"/>
+        </w:rPr>
+        <w:t>'</w:t>
+      </w:r>
+      <w:r>
+        <w:rPr>
+          <w:sz w:val="20"/>
+          <w:szCs w:val="20"/>
+        </w:rPr>
+        <w:t xml:space="preserve">ll see the colorful electron ray paths change in response to your input, modeling the optical geometries of a real TEM. </w:t>
       </w:r>
     </w:p>
     <w:p>
@@ -431,7 +664,35 @@
           <w:szCs w:val="20"/>
         </w:rPr>
         <w:br/>
-        <w:t>Keep the “Microscope Column” window in the center of the two control panels as you explore t</w:t>
+        <w:t xml:space="preserve">Keep the </w:t>
+      </w:r>
+      <w:r>
+        <w:rPr>
+          <w:sz w:val="20"/>
+          <w:szCs w:val="20"/>
+        </w:rPr>
+        <w:t>"</w:t>
+      </w:r>
+      <w:r>
+        <w:rPr>
+          <w:sz w:val="20"/>
+          <w:szCs w:val="20"/>
+        </w:rPr>
+        <w:t>Microscope Column</w:t>
+      </w:r>
+      <w:r>
+        <w:rPr>
+          <w:sz w:val="20"/>
+          <w:szCs w:val="20"/>
+        </w:rPr>
+        <w:t>"</w:t>
+      </w:r>
+      <w:r>
+        <w:rPr>
+          <w:sz w:val="20"/>
+          <w:szCs w:val="20"/>
+        </w:rPr>
+        <w:t xml:space="preserve"> window in the center of the two control panels as you explore t</w:t>
       </w:r>
       <w:r>
         <w:rPr>
@@ -445,23 +706,35 @@
           <w:sz w:val="20"/>
           <w:szCs w:val="20"/>
         </w:rPr>
-        <w:t xml:space="preserve"> “TEM Hardware Overview” video</w:t>
-      </w:r>
-      <w:bookmarkStart w:id="0" w:name="_GoBack"/>
-      <w:r>
-        <w:rPr>
-          <w:sz w:val="20"/>
-          <w:szCs w:val="20"/>
-        </w:rPr>
-        <w:t>,</w:t>
-      </w:r>
-      <w:bookmarkEnd w:id="0"/>
-      <w:r>
-        <w:rPr>
-          <w:sz w:val="20"/>
-          <w:szCs w:val="20"/>
-        </w:rPr>
-        <w:t xml:space="preserve"> which will explain these functions (and more) in greater detail. </w:t>
+        <w:t xml:space="preserve"> </w:t>
+      </w:r>
+      <w:r>
+        <w:rPr>
+          <w:sz w:val="20"/>
+          <w:szCs w:val="20"/>
+        </w:rPr>
+        <w:t>"</w:t>
+      </w:r>
+      <w:r>
+        <w:rPr>
+          <w:sz w:val="20"/>
+          <w:szCs w:val="20"/>
+        </w:rPr>
+        <w:t>TEM Hardware Overview</w:t>
+      </w:r>
+      <w:r>
+        <w:rPr>
+          <w:sz w:val="20"/>
+          <w:szCs w:val="20"/>
+        </w:rPr>
+        <w:t>"</w:t>
+      </w:r>
+      <w:r>
+        <w:rPr>
+          <w:sz w:val="20"/>
+          <w:szCs w:val="20"/>
+        </w:rPr>
+        <w:t xml:space="preserve"> video, which will explain these functions (and more) in greater detail. </w:t>
       </w:r>
       <w:r>
         <w:rPr>
@@ -514,7 +787,35 @@
           <w:sz w:val="20"/>
           <w:szCs w:val="20"/>
         </w:rPr>
-        <w:t xml:space="preserve">Clicking “Microscope Setup” will open a window within the simulated TEM user interface that mimics what we see on the fluorescence screen or video camera on the microscope. This is where you will see the images of your selected specimen, once you have gone through the proper procedure to begin imaging. All direct alignments should be performed using this window, unless otherwise stated. </w:t>
+        <w:t xml:space="preserve">Clicking </w:t>
+      </w:r>
+      <w:r>
+        <w:rPr>
+          <w:sz w:val="20"/>
+          <w:szCs w:val="20"/>
+        </w:rPr>
+        <w:t>"</w:t>
+      </w:r>
+      <w:r>
+        <w:rPr>
+          <w:sz w:val="20"/>
+          <w:szCs w:val="20"/>
+        </w:rPr>
+        <w:t>Microscope Setup</w:t>
+      </w:r>
+      <w:r>
+        <w:rPr>
+          <w:sz w:val="20"/>
+          <w:szCs w:val="20"/>
+        </w:rPr>
+        <w:t>"</w:t>
+      </w:r>
+      <w:r>
+        <w:rPr>
+          <w:sz w:val="20"/>
+          <w:szCs w:val="20"/>
+        </w:rPr>
+        <w:t xml:space="preserve"> will open a window within the simulated TEM user interface that mimics what we see on the fluorescence screen or video camera on the microscope. This is where you will see the images of your selected specimen, once you have gone through the proper procedure to begin imaging. All direct alignments should be performed using this window, unless otherwise stated. </w:t>
       </w:r>
     </w:p>
     <w:p>
@@ -571,7 +872,49 @@
           <w:sz w:val="20"/>
           <w:szCs w:val="20"/>
         </w:rPr>
-        <w:t xml:space="preserve"> “Lecture” window is where you’ll find all of the course material. There are presentations on theoretical concepts, and videos covering practical laboratory activities. </w:t>
+        <w:t xml:space="preserve"> </w:t>
+      </w:r>
+      <w:r>
+        <w:rPr>
+          <w:sz w:val="20"/>
+          <w:szCs w:val="20"/>
+        </w:rPr>
+        <w:t>"</w:t>
+      </w:r>
+      <w:r>
+        <w:rPr>
+          <w:sz w:val="20"/>
+          <w:szCs w:val="20"/>
+        </w:rPr>
+        <w:t>Lecture</w:t>
+      </w:r>
+      <w:r>
+        <w:rPr>
+          <w:sz w:val="20"/>
+          <w:szCs w:val="20"/>
+        </w:rPr>
+        <w:t>"</w:t>
+      </w:r>
+      <w:r>
+        <w:rPr>
+          <w:sz w:val="20"/>
+          <w:szCs w:val="20"/>
+        </w:rPr>
+        <w:t xml:space="preserve"> window is where you</w:t>
+      </w:r>
+      <w:r>
+        <w:rPr>
+          <w:sz w:val="20"/>
+          <w:szCs w:val="20"/>
+        </w:rPr>
+        <w:t>'</w:t>
+      </w:r>
+      <w:r>
+        <w:rPr>
+          <w:sz w:val="20"/>
+          <w:szCs w:val="20"/>
+        </w:rPr>
+        <w:t xml:space="preserve">ll find all of the course material. There are presentations on theoretical concepts, and videos covering practical laboratory activities. </w:t>
       </w:r>
     </w:p>
     <w:p>
@@ -828,22 +1171,78 @@
           <w:sz w:val="20"/>
           <w:szCs w:val="20"/>
         </w:rPr>
-        <w:t xml:space="preserve"> “Q&amp;A” window you can browse or search through user-submitted questions and their answers.</w:t>
-      </w:r>
-    </w:p>
-    <w:p>
-      <w:pPr>
-        <w:rPr>
-          <w:sz w:val="20"/>
-          <w:szCs w:val="20"/>
-        </w:rPr>
-      </w:pPr>
-      <w:r>
-        <w:rPr>
-          <w:sz w:val="20"/>
-          <w:szCs w:val="20"/>
-        </w:rPr>
-        <w:t xml:space="preserve">If you cannot find what you are looking for, use the “Contact Us” to submit your questions to the instructor. You should receive a response within 24 hours via email. </w:t>
+        <w:t xml:space="preserve"> </w:t>
+      </w:r>
+      <w:r>
+        <w:rPr>
+          <w:sz w:val="20"/>
+          <w:szCs w:val="20"/>
+        </w:rPr>
+        <w:t>"</w:t>
+      </w:r>
+      <w:r>
+        <w:rPr>
+          <w:sz w:val="20"/>
+          <w:szCs w:val="20"/>
+        </w:rPr>
+        <w:t>Q&amp;A</w:t>
+      </w:r>
+      <w:r>
+        <w:rPr>
+          <w:sz w:val="20"/>
+          <w:szCs w:val="20"/>
+        </w:rPr>
+        <w:t>"</w:t>
+      </w:r>
+      <w:r>
+        <w:rPr>
+          <w:sz w:val="20"/>
+          <w:szCs w:val="20"/>
+        </w:rPr>
+        <w:t xml:space="preserve"> window you can browse or search through user-submitted questions and their answers.</w:t>
+      </w:r>
+    </w:p>
+    <w:p>
+      <w:pPr>
+        <w:rPr>
+          <w:sz w:val="20"/>
+          <w:szCs w:val="20"/>
+        </w:rPr>
+      </w:pPr>
+      <w:r>
+        <w:rPr>
+          <w:sz w:val="20"/>
+          <w:szCs w:val="20"/>
+        </w:rPr>
+        <w:t xml:space="preserve">If you cannot find what you are looking for, use the </w:t>
+      </w:r>
+      <w:r>
+        <w:rPr>
+          <w:sz w:val="20"/>
+          <w:szCs w:val="20"/>
+        </w:rPr>
+        <w:t>"</w:t>
+      </w:r>
+      <w:r>
+        <w:rPr>
+          <w:sz w:val="20"/>
+          <w:szCs w:val="20"/>
+        </w:rPr>
+        <w:t>Contact Us</w:t>
+      </w:r>
+      <w:r>
+        <w:rPr>
+          <w:sz w:val="20"/>
+          <w:szCs w:val="20"/>
+        </w:rPr>
+        <w:t>"</w:t>
+      </w:r>
+      <w:r>
+        <w:rPr>
+          <w:sz w:val="20"/>
+          <w:szCs w:val="20"/>
+        </w:rPr>
+        <w:t xml:space="preserve"> to submit your questions to the instructor. You should receive a response within 24 hours via email. </w:t>
       </w:r>
     </w:p>
     <w:p>
@@ -902,7 +1301,35 @@
           <w:sz w:val="20"/>
           <w:szCs w:val="20"/>
         </w:rPr>
-        <w:t xml:space="preserve"> “Examples and Applications” window is where you can find tools to expand your understanding of the processes that are occurring in the microscope. </w:t>
+        <w:t xml:space="preserve"> </w:t>
+      </w:r>
+      <w:r>
+        <w:rPr>
+          <w:sz w:val="20"/>
+          <w:szCs w:val="20"/>
+        </w:rPr>
+        <w:t>"</w:t>
+      </w:r>
+      <w:r>
+        <w:rPr>
+          <w:sz w:val="20"/>
+          <w:szCs w:val="20"/>
+        </w:rPr>
+        <w:t>Examples and Applications</w:t>
+      </w:r>
+      <w:r>
+        <w:rPr>
+          <w:sz w:val="20"/>
+          <w:szCs w:val="20"/>
+        </w:rPr>
+        <w:t>"</w:t>
+      </w:r>
+      <w:r>
+        <w:rPr>
+          <w:sz w:val="20"/>
+          <w:szCs w:val="20"/>
+        </w:rPr>
+        <w:t xml:space="preserve"> window is where you can find tools to expand your understanding of the processes that are occurring in the microscope. </w:t>
       </w:r>
       <w:r>
         <w:rPr>
@@ -959,7 +1386,63 @@
           <w:sz w:val="20"/>
           <w:szCs w:val="20"/>
         </w:rPr>
-        <w:t xml:space="preserve"> “Homework” button will open a window containing questions that will test your theoretical understanding and practical intuition with real-world questions. Hitting “Submit answers” will grade the submission, save your score on the simulator for progress tracking, and immediately display which questions you answered correctly and which you should review. </w:t>
+        <w:t xml:space="preserve"> </w:t>
+      </w:r>
+      <w:r>
+        <w:rPr>
+          <w:sz w:val="20"/>
+          <w:szCs w:val="20"/>
+        </w:rPr>
+        <w:t>"</w:t>
+      </w:r>
+      <w:r>
+        <w:rPr>
+          <w:sz w:val="20"/>
+          <w:szCs w:val="20"/>
+        </w:rPr>
+        <w:t>Homework</w:t>
+      </w:r>
+      <w:r>
+        <w:rPr>
+          <w:sz w:val="20"/>
+          <w:szCs w:val="20"/>
+        </w:rPr>
+        <w:t>"</w:t>
+      </w:r>
+      <w:r>
+        <w:rPr>
+          <w:sz w:val="20"/>
+          <w:szCs w:val="20"/>
+        </w:rPr>
+        <w:t xml:space="preserve"> button will open a window containing questions that will test your theoretical understanding and practical intuition with real-world questions. Hitting </w:t>
+      </w:r>
+      <w:r>
+        <w:rPr>
+          <w:sz w:val="20"/>
+          <w:szCs w:val="20"/>
+        </w:rPr>
+        <w:t>"</w:t>
+      </w:r>
+      <w:r>
+        <w:rPr>
+          <w:sz w:val="20"/>
+          <w:szCs w:val="20"/>
+        </w:rPr>
+        <w:t>Submit answers</w:t>
+      </w:r>
+      <w:r>
+        <w:rPr>
+          <w:sz w:val="20"/>
+          <w:szCs w:val="20"/>
+        </w:rPr>
+        <w:t>"</w:t>
+      </w:r>
+      <w:r>
+        <w:rPr>
+          <w:sz w:val="20"/>
+          <w:szCs w:val="20"/>
+        </w:rPr>
+        <w:t xml:space="preserve"> will grade the submission, save your score on the simulator for progress tracking, and immediately display which questions you answered correctly and which you should review. </w:t>
       </w:r>
       <w:r>
         <w:rPr>
@@ -1015,7 +1498,35 @@
           <w:sz w:val="20"/>
           <w:szCs w:val="20"/>
         </w:rPr>
-        <w:t xml:space="preserve"> “My Curriculum” window contains the syllabus for the current course, which in our case focuses on the TEM. You can review the course goals and access outlines of course content and progression here anytime. </w:t>
+        <w:t xml:space="preserve"> </w:t>
+      </w:r>
+      <w:r>
+        <w:rPr>
+          <w:sz w:val="20"/>
+          <w:szCs w:val="20"/>
+        </w:rPr>
+        <w:t>"</w:t>
+      </w:r>
+      <w:r>
+        <w:rPr>
+          <w:sz w:val="20"/>
+          <w:szCs w:val="20"/>
+        </w:rPr>
+        <w:t>My Curriculum</w:t>
+      </w:r>
+      <w:r>
+        <w:rPr>
+          <w:sz w:val="20"/>
+          <w:szCs w:val="20"/>
+        </w:rPr>
+        <w:t>"</w:t>
+      </w:r>
+      <w:r>
+        <w:rPr>
+          <w:sz w:val="20"/>
+          <w:szCs w:val="20"/>
+        </w:rPr>
+        <w:t xml:space="preserve"> window contains the syllabus for the current course, which in our case focuses on the TEM. You can review the course goals and access outlines of course content and progression here anytime. </w:t>
       </w:r>
     </w:p>
     <w:p>
@@ -1059,7 +1570,35 @@
           <w:sz w:val="20"/>
           <w:szCs w:val="20"/>
         </w:rPr>
-        <w:t>The “Notepad” window is just that -- a quickly accessible place to jot down notes without having to leave the simulator.</w:t>
+        <w:t xml:space="preserve">The </w:t>
+      </w:r>
+      <w:r>
+        <w:rPr>
+          <w:sz w:val="20"/>
+          <w:szCs w:val="20"/>
+        </w:rPr>
+        <w:t>"</w:t>
+      </w:r>
+      <w:r>
+        <w:rPr>
+          <w:sz w:val="20"/>
+          <w:szCs w:val="20"/>
+        </w:rPr>
+        <w:t>Notepad</w:t>
+      </w:r>
+      <w:r>
+        <w:rPr>
+          <w:sz w:val="20"/>
+          <w:szCs w:val="20"/>
+        </w:rPr>
+        <w:t>"</w:t>
+      </w:r>
+      <w:r>
+        <w:rPr>
+          <w:sz w:val="20"/>
+          <w:szCs w:val="20"/>
+        </w:rPr>
+        <w:t xml:space="preserve"> window is just that -- a quickly accessible place to jot down notes without having to leave the simulator.</w:t>
       </w:r>
     </w:p>
     <w:sectPr>

</xml_diff>